<commit_message>
Update README and add working hours document
</commit_message>
<xml_diff>
--- a/meeting_notes.docx
+++ b/meeting_notes.docx
@@ -1,6 +1,6 @@
 
 <file path=word/document.xml><?xml version="1.0" encoding="utf-8"?>
-<w:document xmlns:wpc="http://schemas.microsoft.com/office/word/2010/wordprocessingCanvas" xmlns:cx="http://schemas.microsoft.com/office/drawing/2014/chartex" xmlns:cx1="http://schemas.microsoft.com/office/drawing/2015/9/8/chartex" xmlns:cx2="http://schemas.microsoft.com/office/drawing/2015/10/21/chartex" xmlns:cx3="http://schemas.microsoft.com/office/drawing/2016/5/9/chartex" xmlns:cx4="http://schemas.microsoft.com/office/drawing/2016/5/10/chartex" xmlns:cx5="http://schemas.microsoft.com/office/drawing/2016/5/11/chartex" xmlns:cx6="http://schemas.microsoft.com/office/drawing/2016/5/12/chartex" xmlns:cx7="http://schemas.microsoft.com/office/drawing/2016/5/13/chartex" xmlns:cx8="http://schemas.microsoft.com/office/drawing/2016/5/14/chartex" xmlns:mc="http://schemas.openxmlformats.org/markup-compatibility/2006" xmlns:aink="http://schemas.microsoft.com/office/drawing/2016/ink" xmlns:am3d="http://schemas.microsoft.com/office/drawing/2017/model3d" xmlns:o="urn:schemas-microsoft-com:office:office" xmlns:oel="http://schemas.microsoft.com/office/2019/extlst" xmlns:r="http://schemas.openxmlformats.org/officeDocument/2006/relationships" xmlns:m="http://schemas.openxmlformats.org/officeDocument/2006/math" xmlns:v="urn:schemas-microsoft-com:vml" xmlns:wp14="http://schemas.microsoft.com/office/word/2010/wordprocessingDrawing" xmlns:wp="http://schemas.openxmlformats.org/drawingml/2006/wordprocessingDrawing" xmlns:w10="urn:schemas-microsoft-com:office:word" xmlns:w="http://schemas.openxmlformats.org/wordprocessingml/2006/main" xmlns:w14="http://schemas.microsoft.com/office/word/2010/wordml" xmlns:w15="http://schemas.microsoft.com/office/word/2012/wordml" xmlns:w16cex="http://schemas.microsoft.com/office/word/2018/wordml/cex" xmlns:w16cid="http://schemas.microsoft.com/office/word/2016/wordml/cid" xmlns:w16="http://schemas.microsoft.com/office/word/2018/wordml" xmlns:w16du="http://schemas.microsoft.com/office/word/2023/wordml/word16du" xmlns:w16sdtdh="http://schemas.microsoft.com/office/word/2020/wordml/sdtdatahash" xmlns:w16se="http://schemas.microsoft.com/office/word/2015/wordml/symex" xmlns:wpg="http://schemas.microsoft.com/office/word/2010/wordprocessingGroup" xmlns:wpi="http://schemas.microsoft.com/office/word/2010/wordprocessingInk" xmlns:wne="http://schemas.microsoft.com/office/word/2006/wordml" xmlns:wps="http://schemas.microsoft.com/office/word/2010/wordprocessingShape" mc:Ignorable="w14 w15 w16se w16cid w16 w16cex w16sdtdh w16du wp14">
+<w:document xmlns:wpc="http://schemas.microsoft.com/office/word/2010/wordprocessingCanvas" xmlns:cx="http://schemas.microsoft.com/office/drawing/2014/chartex" xmlns:cx1="http://schemas.microsoft.com/office/drawing/2015/9/8/chartex" xmlns:cx2="http://schemas.microsoft.com/office/drawing/2015/10/21/chartex" xmlns:cx3="http://schemas.microsoft.com/office/drawing/2016/5/9/chartex" xmlns:cx4="http://schemas.microsoft.com/office/drawing/2016/5/10/chartex" xmlns:cx5="http://schemas.microsoft.com/office/drawing/2016/5/11/chartex" xmlns:cx6="http://schemas.microsoft.com/office/drawing/2016/5/12/chartex" xmlns:cx7="http://schemas.microsoft.com/office/drawing/2016/5/13/chartex" xmlns:cx8="http://schemas.microsoft.com/office/drawing/2016/5/14/chartex" xmlns:mc="http://schemas.openxmlformats.org/markup-compatibility/2006" xmlns:aink="http://schemas.microsoft.com/office/drawing/2016/ink" xmlns:am3d="http://schemas.microsoft.com/office/drawing/2017/model3d" xmlns:o="urn:schemas-microsoft-com:office:office" xmlns:oel="http://schemas.microsoft.com/office/2019/extlst" xmlns:r="http://schemas.openxmlformats.org/officeDocument/2006/relationships" xmlns:m="http://schemas.openxmlformats.org/officeDocument/2006/math" xmlns:v="urn:schemas-microsoft-com:vml" xmlns:wp14="http://schemas.microsoft.com/office/word/2010/wordprocessingDrawing" xmlns:wp="http://schemas.openxmlformats.org/drawingml/2006/wordprocessingDrawing" xmlns:w10="urn:schemas-microsoft-com:office:word" xmlns:w="http://schemas.openxmlformats.org/wordprocessingml/2006/main" xmlns:w14="http://schemas.microsoft.com/office/word/2010/wordml" xmlns:w15="http://schemas.microsoft.com/office/word/2012/wordml" xmlns:w16cex="http://schemas.microsoft.com/office/word/2018/wordml/cex" xmlns:w16cid="http://schemas.microsoft.com/office/word/2016/wordml/cid" xmlns:w16="http://schemas.microsoft.com/office/word/2018/wordml" xmlns:w16du="http://schemas.microsoft.com/office/word/2023/wordml/word16du" xmlns:w16sdtdh="http://schemas.microsoft.com/office/word/2020/wordml/sdtdatahash" xmlns:w16sdtfl="http://schemas.microsoft.com/office/word/2024/wordml/sdtformatlock" xmlns:w16se="http://schemas.microsoft.com/office/word/2015/wordml/symex" xmlns:wpg="http://schemas.microsoft.com/office/word/2010/wordprocessingGroup" xmlns:wpi="http://schemas.microsoft.com/office/word/2010/wordprocessingInk" xmlns:wne="http://schemas.microsoft.com/office/word/2006/wordml" xmlns:wps="http://schemas.microsoft.com/office/word/2010/wordprocessingShape" mc:Ignorable="w14 w15 w16se w16cid w16 w16cex w16sdtdh w16sdtfl w16du wp14">
   <w:body>
     <w:p>
       <w:pPr>
@@ -803,6 +803,761 @@
         <w:t>Total: 45:00</w:t>
       </w:r>
     </w:p>
+    <w:p>
+      <w:pPr>
+        <w:rPr>
+          <w:b/>
+          <w:bCs/>
+        </w:rPr>
+      </w:pPr>
+    </w:p>
+    <w:p>
+      <w:pPr>
+        <w:spacing w:before="100" w:beforeAutospacing="1" w:after="100" w:afterAutospacing="1" w:line="240" w:lineRule="auto"/>
+        <w:outlineLvl w:val="2"/>
+        <w:rPr>
+          <w:rFonts w:ascii="Times New Roman" w:eastAsia="Times New Roman" w:hAnsi="Times New Roman" w:cs="Times New Roman"/>
+          <w:b/>
+          <w:bCs/>
+          <w:kern w:val="0"/>
+          <w:sz w:val="27"/>
+          <w:szCs w:val="27"/>
+          <w14:ligatures w14:val="none"/>
+        </w:rPr>
+      </w:pPr>
+      <w:proofErr w:type="gramStart"/>
+      <w:r>
+        <w:rPr>
+          <w:rFonts w:ascii="Times New Roman" w:eastAsia="Times New Roman" w:hAnsi="Symbol" w:cs="Times New Roman"/>
+          <w:b/>
+          <w:bCs/>
+          <w:kern w:val="0"/>
+          <w:sz w:val="27"/>
+          <w:szCs w:val="27"/>
+          <w14:ligatures w14:val="none"/>
+        </w:rPr>
+        <w:t></w:t>
+      </w:r>
+      <w:r>
+        <w:rPr>
+          <w:rFonts w:ascii="Times New Roman" w:eastAsia="Times New Roman" w:hAnsi="Times New Roman" w:cs="Times New Roman"/>
+          <w:b/>
+          <w:bCs/>
+          <w:kern w:val="0"/>
+          <w:sz w:val="27"/>
+          <w:szCs w:val="27"/>
+          <w14:ligatures w14:val="none"/>
+        </w:rPr>
+        <w:t xml:space="preserve">  Spring</w:t>
+      </w:r>
+      <w:proofErr w:type="gramEnd"/>
+      <w:r>
+        <w:rPr>
+          <w:rFonts w:ascii="Times New Roman" w:eastAsia="Times New Roman" w:hAnsi="Times New Roman" w:cs="Times New Roman"/>
+          <w:b/>
+          <w:bCs/>
+          <w:kern w:val="0"/>
+          <w:sz w:val="27"/>
+          <w:szCs w:val="27"/>
+          <w14:ligatures w14:val="none"/>
+        </w:rPr>
+        <w:t xml:space="preserve"> Semester Hours</w:t>
+      </w:r>
+    </w:p>
+    <w:p>
+      <w:pPr>
+        <w:spacing w:before="100" w:beforeAutospacing="1" w:after="100" w:afterAutospacing="1" w:line="240" w:lineRule="auto"/>
+        <w:rPr>
+          <w:rFonts w:ascii="Times New Roman" w:eastAsia="Times New Roman" w:hAnsi="Times New Roman" w:cs="Times New Roman"/>
+          <w:kern w:val="0"/>
+          <w14:ligatures w14:val="none"/>
+        </w:rPr>
+      </w:pPr>
+      <w:r>
+        <w:rPr>
+          <w:rFonts w:ascii="Times New Roman" w:eastAsia="Times New Roman" w:hAnsi="Times New Roman" w:cs="Times New Roman"/>
+          <w:b/>
+          <w:bCs/>
+          <w:kern w:val="0"/>
+          <w14:ligatures w14:val="none"/>
+        </w:rPr>
+        <w:t>01/28/25, 3:00 - 5:30</w:t>
+      </w:r>
+      <w:r>
+        <w:rPr>
+          <w:rFonts w:ascii="Times New Roman" w:eastAsia="Times New Roman" w:hAnsi="Times New Roman" w:cs="Times New Roman"/>
+          <w:kern w:val="0"/>
+          <w14:ligatures w14:val="none"/>
+        </w:rPr>
+        <w:br/>
+        <w:t>• Finalized updated feature list for Spring phase.</w:t>
+      </w:r>
+      <w:r>
+        <w:rPr>
+          <w:rFonts w:ascii="Times New Roman" w:eastAsia="Times New Roman" w:hAnsi="Times New Roman" w:cs="Times New Roman"/>
+          <w:kern w:val="0"/>
+          <w14:ligatures w14:val="none"/>
+        </w:rPr>
+        <w:br/>
+        <w:t>• Delegated tasks for community sharing, adoption browsing, and vet search components.</w:t>
+      </w:r>
+      <w:r>
+        <w:rPr>
+          <w:rFonts w:ascii="Times New Roman" w:eastAsia="Times New Roman" w:hAnsi="Times New Roman" w:cs="Times New Roman"/>
+          <w:kern w:val="0"/>
+          <w14:ligatures w14:val="none"/>
+        </w:rPr>
+        <w:br/>
+        <w:t>Collaborative Total Time: 2:30</w:t>
+      </w:r>
+      <w:r>
+        <w:rPr>
+          <w:rFonts w:ascii="Times New Roman" w:eastAsia="Times New Roman" w:hAnsi="Times New Roman" w:cs="Times New Roman"/>
+          <w:kern w:val="0"/>
+          <w14:ligatures w14:val="none"/>
+        </w:rPr>
+        <w:br/>
+        <w:t>Nishit: 2:30 | Anay: 2:30</w:t>
+      </w:r>
+    </w:p>
+    <w:p>
+      <w:pPr>
+        <w:spacing w:before="100" w:beforeAutospacing="1" w:after="100" w:afterAutospacing="1" w:line="240" w:lineRule="auto"/>
+        <w:rPr>
+          <w:rFonts w:ascii="Times New Roman" w:eastAsia="Times New Roman" w:hAnsi="Times New Roman" w:cs="Times New Roman"/>
+          <w:kern w:val="0"/>
+          <w14:ligatures w14:val="none"/>
+        </w:rPr>
+      </w:pPr>
+      <w:r>
+        <w:rPr>
+          <w:rFonts w:ascii="Times New Roman" w:eastAsia="Times New Roman" w:hAnsi="Times New Roman" w:cs="Times New Roman"/>
+          <w:b/>
+          <w:bCs/>
+          <w:kern w:val="0"/>
+          <w14:ligatures w14:val="none"/>
+        </w:rPr>
+        <w:t>02/11/25, 3:00 - 5:30</w:t>
+      </w:r>
+      <w:r>
+        <w:rPr>
+          <w:rFonts w:ascii="Times New Roman" w:eastAsia="Times New Roman" w:hAnsi="Times New Roman" w:cs="Times New Roman"/>
+          <w:kern w:val="0"/>
+          <w14:ligatures w14:val="none"/>
+        </w:rPr>
+        <w:br/>
+        <w:t>• Developed community post creation functionality (upload, caption, tags).</w:t>
+      </w:r>
+      <w:r>
+        <w:rPr>
+          <w:rFonts w:ascii="Times New Roman" w:eastAsia="Times New Roman" w:hAnsi="Times New Roman" w:cs="Times New Roman"/>
+          <w:kern w:val="0"/>
+          <w14:ligatures w14:val="none"/>
+        </w:rPr>
+        <w:br/>
+        <w:t>• Integrated Firebase storage for media uploads.</w:t>
+      </w:r>
+      <w:r>
+        <w:rPr>
+          <w:rFonts w:ascii="Times New Roman" w:eastAsia="Times New Roman" w:hAnsi="Times New Roman" w:cs="Times New Roman"/>
+          <w:kern w:val="0"/>
+          <w14:ligatures w14:val="none"/>
+        </w:rPr>
+        <w:br/>
+        <w:t>Collaborative Total Time: 2:30</w:t>
+      </w:r>
+      <w:r>
+        <w:rPr>
+          <w:rFonts w:ascii="Times New Roman" w:eastAsia="Times New Roman" w:hAnsi="Times New Roman" w:cs="Times New Roman"/>
+          <w:kern w:val="0"/>
+          <w14:ligatures w14:val="none"/>
+        </w:rPr>
+        <w:br/>
+        <w:t>Nishit: 2:30 | Anay: 2:30</w:t>
+      </w:r>
+    </w:p>
+    <w:p>
+      <w:pPr>
+        <w:spacing w:before="100" w:beforeAutospacing="1" w:after="100" w:afterAutospacing="1" w:line="240" w:lineRule="auto"/>
+        <w:rPr>
+          <w:rFonts w:ascii="Times New Roman" w:eastAsia="Times New Roman" w:hAnsi="Times New Roman" w:cs="Times New Roman"/>
+          <w:kern w:val="0"/>
+          <w14:ligatures w14:val="none"/>
+        </w:rPr>
+      </w:pPr>
+      <w:r>
+        <w:rPr>
+          <w:rFonts w:ascii="Times New Roman" w:eastAsia="Times New Roman" w:hAnsi="Times New Roman" w:cs="Times New Roman"/>
+          <w:b/>
+          <w:bCs/>
+          <w:kern w:val="0"/>
+          <w14:ligatures w14:val="none"/>
+        </w:rPr>
+        <w:t>02/18/25, 3:30 - 6:00</w:t>
+      </w:r>
+      <w:r>
+        <w:rPr>
+          <w:rFonts w:ascii="Times New Roman" w:eastAsia="Times New Roman" w:hAnsi="Times New Roman" w:cs="Times New Roman"/>
+          <w:kern w:val="0"/>
+          <w14:ligatures w14:val="none"/>
+        </w:rPr>
+        <w:br/>
+        <w:t>• Built vet locator module with Google Maps API.</w:t>
+      </w:r>
+      <w:r>
+        <w:rPr>
+          <w:rFonts w:ascii="Times New Roman" w:eastAsia="Times New Roman" w:hAnsi="Times New Roman" w:cs="Times New Roman"/>
+          <w:kern w:val="0"/>
+          <w14:ligatures w14:val="none"/>
+        </w:rPr>
+        <w:br/>
+        <w:t>• Nishit spent an additional hour refining the API key security.</w:t>
+      </w:r>
+      <w:r>
+        <w:rPr>
+          <w:rFonts w:ascii="Times New Roman" w:eastAsia="Times New Roman" w:hAnsi="Times New Roman" w:cs="Times New Roman"/>
+          <w:kern w:val="0"/>
+          <w14:ligatures w14:val="none"/>
+        </w:rPr>
+        <w:br/>
+        <w:t>Collaborative: 2:30 | Individual (Nishit): 1:00</w:t>
+      </w:r>
+      <w:r>
+        <w:rPr>
+          <w:rFonts w:ascii="Times New Roman" w:eastAsia="Times New Roman" w:hAnsi="Times New Roman" w:cs="Times New Roman"/>
+          <w:kern w:val="0"/>
+          <w14:ligatures w14:val="none"/>
+        </w:rPr>
+        <w:br/>
+        <w:t>Nishit: 3:30 | Anay: 2:30</w:t>
+      </w:r>
+    </w:p>
+    <w:p>
+      <w:pPr>
+        <w:spacing w:before="100" w:beforeAutospacing="1" w:after="100" w:afterAutospacing="1" w:line="240" w:lineRule="auto"/>
+        <w:rPr>
+          <w:rFonts w:ascii="Times New Roman" w:eastAsia="Times New Roman" w:hAnsi="Times New Roman" w:cs="Times New Roman"/>
+          <w:kern w:val="0"/>
+          <w14:ligatures w14:val="none"/>
+        </w:rPr>
+      </w:pPr>
+      <w:r>
+        <w:rPr>
+          <w:rFonts w:ascii="Times New Roman" w:eastAsia="Times New Roman" w:hAnsi="Times New Roman" w:cs="Times New Roman"/>
+          <w:b/>
+          <w:bCs/>
+          <w:kern w:val="0"/>
+          <w14:ligatures w14:val="none"/>
+        </w:rPr>
+        <w:t>02/27/25, 4:00 - 6:00</w:t>
+      </w:r>
+      <w:r>
+        <w:rPr>
+          <w:rFonts w:ascii="Times New Roman" w:eastAsia="Times New Roman" w:hAnsi="Times New Roman" w:cs="Times New Roman"/>
+          <w:kern w:val="0"/>
+          <w14:ligatures w14:val="none"/>
+        </w:rPr>
+        <w:br/>
+        <w:t>• Worked on dynamic UI for the pet food/adoption marketplace.</w:t>
+      </w:r>
+      <w:r>
+        <w:rPr>
+          <w:rFonts w:ascii="Times New Roman" w:eastAsia="Times New Roman" w:hAnsi="Times New Roman" w:cs="Times New Roman"/>
+          <w:kern w:val="0"/>
+          <w14:ligatures w14:val="none"/>
+        </w:rPr>
+        <w:br/>
+        <w:t>• Anay spent 30 minutes debugging CSS breakpoints for responsiveness.</w:t>
+      </w:r>
+      <w:r>
+        <w:rPr>
+          <w:rFonts w:ascii="Times New Roman" w:eastAsia="Times New Roman" w:hAnsi="Times New Roman" w:cs="Times New Roman"/>
+          <w:kern w:val="0"/>
+          <w14:ligatures w14:val="none"/>
+        </w:rPr>
+        <w:br/>
+        <w:t>Collaborative: 2:00 | Individual (Anay): 0:30</w:t>
+      </w:r>
+      <w:r>
+        <w:rPr>
+          <w:rFonts w:ascii="Times New Roman" w:eastAsia="Times New Roman" w:hAnsi="Times New Roman" w:cs="Times New Roman"/>
+          <w:kern w:val="0"/>
+          <w14:ligatures w14:val="none"/>
+        </w:rPr>
+        <w:br/>
+        <w:t>Nishit: 2:00 | Anay: 2:30</w:t>
+      </w:r>
+    </w:p>
+    <w:p>
+      <w:pPr>
+        <w:spacing w:before="100" w:beforeAutospacing="1" w:after="100" w:afterAutospacing="1" w:line="240" w:lineRule="auto"/>
+        <w:rPr>
+          <w:rFonts w:ascii="Times New Roman" w:eastAsia="Times New Roman" w:hAnsi="Times New Roman" w:cs="Times New Roman"/>
+          <w:kern w:val="0"/>
+          <w14:ligatures w14:val="none"/>
+        </w:rPr>
+      </w:pPr>
+      <w:r>
+        <w:rPr>
+          <w:rFonts w:ascii="Times New Roman" w:eastAsia="Times New Roman" w:hAnsi="Times New Roman" w:cs="Times New Roman"/>
+          <w:b/>
+          <w:bCs/>
+          <w:kern w:val="0"/>
+          <w14:ligatures w14:val="none"/>
+        </w:rPr>
+        <w:t>03/10/25, 3:00 - 5:30</w:t>
+      </w:r>
+      <w:r>
+        <w:rPr>
+          <w:rFonts w:ascii="Times New Roman" w:eastAsia="Times New Roman" w:hAnsi="Times New Roman" w:cs="Times New Roman"/>
+          <w:kern w:val="0"/>
+          <w14:ligatures w14:val="none"/>
+        </w:rPr>
+        <w:br/>
+        <w:t>• Completed marketplace listing component.</w:t>
+      </w:r>
+      <w:r>
+        <w:rPr>
+          <w:rFonts w:ascii="Times New Roman" w:eastAsia="Times New Roman" w:hAnsi="Times New Roman" w:cs="Times New Roman"/>
+          <w:kern w:val="0"/>
+          <w14:ligatures w14:val="none"/>
+        </w:rPr>
+        <w:br/>
+        <w:t>• Connected backend API for filtered search results.</w:t>
+      </w:r>
+      <w:r>
+        <w:rPr>
+          <w:rFonts w:ascii="Times New Roman" w:eastAsia="Times New Roman" w:hAnsi="Times New Roman" w:cs="Times New Roman"/>
+          <w:kern w:val="0"/>
+          <w14:ligatures w14:val="none"/>
+        </w:rPr>
+        <w:br/>
+        <w:t>Collaborative: 2:30</w:t>
+      </w:r>
+      <w:r>
+        <w:rPr>
+          <w:rFonts w:ascii="Times New Roman" w:eastAsia="Times New Roman" w:hAnsi="Times New Roman" w:cs="Times New Roman"/>
+          <w:kern w:val="0"/>
+          <w14:ligatures w14:val="none"/>
+        </w:rPr>
+        <w:br/>
+        <w:t>Nishit: 2:30 | Anay: 2:30</w:t>
+      </w:r>
+    </w:p>
+    <w:p>
+      <w:pPr>
+        <w:spacing w:before="100" w:beforeAutospacing="1" w:after="100" w:afterAutospacing="1" w:line="240" w:lineRule="auto"/>
+        <w:rPr>
+          <w:rFonts w:ascii="Times New Roman" w:eastAsia="Times New Roman" w:hAnsi="Times New Roman" w:cs="Times New Roman"/>
+          <w:kern w:val="0"/>
+          <w14:ligatures w14:val="none"/>
+        </w:rPr>
+      </w:pPr>
+      <w:r>
+        <w:rPr>
+          <w:rFonts w:ascii="Times New Roman" w:eastAsia="Times New Roman" w:hAnsi="Times New Roman" w:cs="Times New Roman"/>
+          <w:b/>
+          <w:bCs/>
+          <w:kern w:val="0"/>
+          <w14:ligatures w14:val="none"/>
+        </w:rPr>
+        <w:t>03/24/25, 4:00 - 6:30</w:t>
+      </w:r>
+      <w:r>
+        <w:rPr>
+          <w:rFonts w:ascii="Times New Roman" w:eastAsia="Times New Roman" w:hAnsi="Times New Roman" w:cs="Times New Roman"/>
+          <w:kern w:val="0"/>
+          <w14:ligatures w14:val="none"/>
+        </w:rPr>
+        <w:br/>
+        <w:t>• Implemented post sharing feed with real-time updates.</w:t>
+      </w:r>
+      <w:r>
+        <w:rPr>
+          <w:rFonts w:ascii="Times New Roman" w:eastAsia="Times New Roman" w:hAnsi="Times New Roman" w:cs="Times New Roman"/>
+          <w:kern w:val="0"/>
+          <w14:ligatures w14:val="none"/>
+        </w:rPr>
+        <w:br/>
+        <w:t>• Nishit spent an additional 30 minutes styling the mobile view.</w:t>
+      </w:r>
+      <w:r>
+        <w:rPr>
+          <w:rFonts w:ascii="Times New Roman" w:eastAsia="Times New Roman" w:hAnsi="Times New Roman" w:cs="Times New Roman"/>
+          <w:kern w:val="0"/>
+          <w14:ligatures w14:val="none"/>
+        </w:rPr>
+        <w:br/>
+        <w:t>Collaborative: 2:30 | Individual (Nishit): 0:30</w:t>
+      </w:r>
+      <w:r>
+        <w:rPr>
+          <w:rFonts w:ascii="Times New Roman" w:eastAsia="Times New Roman" w:hAnsi="Times New Roman" w:cs="Times New Roman"/>
+          <w:kern w:val="0"/>
+          <w14:ligatures w14:val="none"/>
+        </w:rPr>
+        <w:br/>
+        <w:t>Nishit: 3:00 | Anay: 2:30</w:t>
+      </w:r>
+    </w:p>
+    <w:p>
+      <w:pPr>
+        <w:spacing w:before="100" w:beforeAutospacing="1" w:after="100" w:afterAutospacing="1" w:line="240" w:lineRule="auto"/>
+        <w:rPr>
+          <w:rFonts w:ascii="Times New Roman" w:eastAsia="Times New Roman" w:hAnsi="Times New Roman" w:cs="Times New Roman"/>
+          <w:kern w:val="0"/>
+          <w14:ligatures w14:val="none"/>
+        </w:rPr>
+      </w:pPr>
+      <w:r>
+        <w:rPr>
+          <w:rFonts w:ascii="Times New Roman" w:eastAsia="Times New Roman" w:hAnsi="Times New Roman" w:cs="Times New Roman"/>
+          <w:b/>
+          <w:bCs/>
+          <w:kern w:val="0"/>
+          <w14:ligatures w14:val="none"/>
+        </w:rPr>
+        <w:t>04/02/25, 3:30 - 6:00</w:t>
+      </w:r>
+      <w:r>
+        <w:rPr>
+          <w:rFonts w:ascii="Times New Roman" w:eastAsia="Times New Roman" w:hAnsi="Times New Roman" w:cs="Times New Roman"/>
+          <w:kern w:val="0"/>
+          <w14:ligatures w14:val="none"/>
+        </w:rPr>
+        <w:br/>
+        <w:t>• Tested complete post lifecycle: create, display, delete.</w:t>
+      </w:r>
+      <w:r>
+        <w:rPr>
+          <w:rFonts w:ascii="Times New Roman" w:eastAsia="Times New Roman" w:hAnsi="Times New Roman" w:cs="Times New Roman"/>
+          <w:kern w:val="0"/>
+          <w14:ligatures w14:val="none"/>
+        </w:rPr>
+        <w:br/>
+        <w:t>• Anay spent 1 hour implementing loading states and accessibility improvements.</w:t>
+      </w:r>
+      <w:r>
+        <w:rPr>
+          <w:rFonts w:ascii="Times New Roman" w:eastAsia="Times New Roman" w:hAnsi="Times New Roman" w:cs="Times New Roman"/>
+          <w:kern w:val="0"/>
+          <w14:ligatures w14:val="none"/>
+        </w:rPr>
+        <w:br/>
+        <w:t>Collaborative: 2:30 | Individual (Anay): 1:00</w:t>
+      </w:r>
+      <w:r>
+        <w:rPr>
+          <w:rFonts w:ascii="Times New Roman" w:eastAsia="Times New Roman" w:hAnsi="Times New Roman" w:cs="Times New Roman"/>
+          <w:kern w:val="0"/>
+          <w14:ligatures w14:val="none"/>
+        </w:rPr>
+        <w:br/>
+        <w:t>Nishit: 2:30 | Anay: 3:30</w:t>
+      </w:r>
+    </w:p>
+    <w:p>
+      <w:pPr>
+        <w:spacing w:before="100" w:beforeAutospacing="1" w:after="100" w:afterAutospacing="1" w:line="240" w:lineRule="auto"/>
+        <w:rPr>
+          <w:rFonts w:ascii="Times New Roman" w:eastAsia="Times New Roman" w:hAnsi="Times New Roman" w:cs="Times New Roman"/>
+          <w:kern w:val="0"/>
+          <w14:ligatures w14:val="none"/>
+        </w:rPr>
+      </w:pPr>
+      <w:r>
+        <w:rPr>
+          <w:rFonts w:ascii="Times New Roman" w:eastAsia="Times New Roman" w:hAnsi="Times New Roman" w:cs="Times New Roman"/>
+          <w:b/>
+          <w:bCs/>
+          <w:kern w:val="0"/>
+          <w14:ligatures w14:val="none"/>
+        </w:rPr>
+        <w:lastRenderedPageBreak/>
+        <w:t>04/10/25, 3:00 - 5:30</w:t>
+      </w:r>
+      <w:r>
+        <w:rPr>
+          <w:rFonts w:ascii="Times New Roman" w:eastAsia="Times New Roman" w:hAnsi="Times New Roman" w:cs="Times New Roman"/>
+          <w:kern w:val="0"/>
+          <w14:ligatures w14:val="none"/>
+        </w:rPr>
+        <w:br/>
+        <w:t>• Finalized test cases and validation logic for new modules.</w:t>
+      </w:r>
+      <w:r>
+        <w:rPr>
+          <w:rFonts w:ascii="Times New Roman" w:eastAsia="Times New Roman" w:hAnsi="Times New Roman" w:cs="Times New Roman"/>
+          <w:kern w:val="0"/>
+          <w14:ligatures w14:val="none"/>
+        </w:rPr>
+        <w:br/>
+        <w:t>• Nishit spent 30 minutes updating documentation.</w:t>
+      </w:r>
+      <w:r>
+        <w:rPr>
+          <w:rFonts w:ascii="Times New Roman" w:eastAsia="Times New Roman" w:hAnsi="Times New Roman" w:cs="Times New Roman"/>
+          <w:kern w:val="0"/>
+          <w14:ligatures w14:val="none"/>
+        </w:rPr>
+        <w:br/>
+        <w:t>Collaborative: 2:30 | Individual (Nishit): 0:30</w:t>
+      </w:r>
+      <w:r>
+        <w:rPr>
+          <w:rFonts w:ascii="Times New Roman" w:eastAsia="Times New Roman" w:hAnsi="Times New Roman" w:cs="Times New Roman"/>
+          <w:kern w:val="0"/>
+          <w14:ligatures w14:val="none"/>
+        </w:rPr>
+        <w:br/>
+        <w:t>Nishit: 3:00 | Anay: 2:30</w:t>
+      </w:r>
+    </w:p>
+    <w:p>
+      <w:pPr>
+        <w:spacing w:before="100" w:beforeAutospacing="1" w:after="100" w:afterAutospacing="1" w:line="240" w:lineRule="auto"/>
+        <w:rPr>
+          <w:rFonts w:ascii="Times New Roman" w:eastAsia="Times New Roman" w:hAnsi="Times New Roman" w:cs="Times New Roman"/>
+          <w:kern w:val="0"/>
+          <w14:ligatures w14:val="none"/>
+        </w:rPr>
+      </w:pPr>
+      <w:r>
+        <w:rPr>
+          <w:rFonts w:ascii="Times New Roman" w:eastAsia="Times New Roman" w:hAnsi="Times New Roman" w:cs="Times New Roman"/>
+          <w:b/>
+          <w:bCs/>
+          <w:kern w:val="0"/>
+          <w14:ligatures w14:val="none"/>
+        </w:rPr>
+        <w:t>04/15/25, 4:00 - 6:30</w:t>
+      </w:r>
+      <w:r>
+        <w:rPr>
+          <w:rFonts w:ascii="Times New Roman" w:eastAsia="Times New Roman" w:hAnsi="Times New Roman" w:cs="Times New Roman"/>
+          <w:kern w:val="0"/>
+          <w14:ligatures w14:val="none"/>
+        </w:rPr>
+        <w:br/>
+        <w:t>• Conducted a comprehensive project walkthrough and polish.</w:t>
+      </w:r>
+      <w:r>
+        <w:rPr>
+          <w:rFonts w:ascii="Times New Roman" w:eastAsia="Times New Roman" w:hAnsi="Times New Roman" w:cs="Times New Roman"/>
+          <w:kern w:val="0"/>
+          <w14:ligatures w14:val="none"/>
+        </w:rPr>
+        <w:br/>
+        <w:t>• Both team members spent 30 minutes preparing Expo slides and poster.</w:t>
+      </w:r>
+      <w:r>
+        <w:rPr>
+          <w:rFonts w:ascii="Times New Roman" w:eastAsia="Times New Roman" w:hAnsi="Times New Roman" w:cs="Times New Roman"/>
+          <w:kern w:val="0"/>
+          <w14:ligatures w14:val="none"/>
+        </w:rPr>
+        <w:br/>
+        <w:t>Collaborative: 2:30 | Individual (Both): 0:30</w:t>
+      </w:r>
+      <w:r>
+        <w:rPr>
+          <w:rFonts w:ascii="Times New Roman" w:eastAsia="Times New Roman" w:hAnsi="Times New Roman" w:cs="Times New Roman"/>
+          <w:kern w:val="0"/>
+          <w14:ligatures w14:val="none"/>
+        </w:rPr>
+        <w:br/>
+        <w:t>Nishit: 3:00 | Anay: 3:00</w:t>
+      </w:r>
+    </w:p>
+    <w:p>
+      <w:pPr>
+        <w:spacing w:before="100" w:beforeAutospacing="1" w:after="100" w:afterAutospacing="1" w:line="240" w:lineRule="auto"/>
+        <w:rPr>
+          <w:rFonts w:ascii="Times New Roman" w:eastAsia="Times New Roman" w:hAnsi="Times New Roman" w:cs="Times New Roman"/>
+          <w:kern w:val="0"/>
+          <w14:ligatures w14:val="none"/>
+        </w:rPr>
+      </w:pPr>
+      <w:r>
+        <w:rPr>
+          <w:rFonts w:ascii="Times New Roman" w:eastAsia="Times New Roman" w:hAnsi="Times New Roman" w:cs="Times New Roman"/>
+          <w:b/>
+          <w:bCs/>
+          <w:kern w:val="0"/>
+          <w14:ligatures w14:val="none"/>
+        </w:rPr>
+        <w:t>04/18/25, 2:00 - 5:00</w:t>
+      </w:r>
+      <w:r>
+        <w:rPr>
+          <w:rFonts w:ascii="Times New Roman" w:eastAsia="Times New Roman" w:hAnsi="Times New Roman" w:cs="Times New Roman"/>
+          <w:kern w:val="0"/>
+          <w14:ligatures w14:val="none"/>
+        </w:rPr>
+        <w:br/>
+        <w:t>• Presented at Spring Expo, addressed live user questions.</w:t>
+      </w:r>
+      <w:r>
+        <w:rPr>
+          <w:rFonts w:ascii="Times New Roman" w:eastAsia="Times New Roman" w:hAnsi="Times New Roman" w:cs="Times New Roman"/>
+          <w:kern w:val="0"/>
+          <w14:ligatures w14:val="none"/>
+        </w:rPr>
+        <w:br/>
+        <w:t>• Debriefed and summarized Spring phase efforts.</w:t>
+      </w:r>
+      <w:r>
+        <w:rPr>
+          <w:rFonts w:ascii="Times New Roman" w:eastAsia="Times New Roman" w:hAnsi="Times New Roman" w:cs="Times New Roman"/>
+          <w:kern w:val="0"/>
+          <w14:ligatures w14:val="none"/>
+        </w:rPr>
+        <w:br/>
+        <w:t>Collaborative: 3:00</w:t>
+      </w:r>
+      <w:r>
+        <w:rPr>
+          <w:rFonts w:ascii="Times New Roman" w:eastAsia="Times New Roman" w:hAnsi="Times New Roman" w:cs="Times New Roman"/>
+          <w:kern w:val="0"/>
+          <w14:ligatures w14:val="none"/>
+        </w:rPr>
+        <w:br/>
+        <w:t>Nishit: 3:00 | Anay: 3:00</w:t>
+      </w:r>
+    </w:p>
+    <w:p>
+      <w:pPr>
+        <w:spacing w:before="100" w:beforeAutospacing="1" w:after="100" w:afterAutospacing="1" w:line="240" w:lineRule="auto"/>
+        <w:rPr>
+          <w:rFonts w:ascii="Times New Roman" w:eastAsia="Times New Roman" w:hAnsi="Times New Roman" w:cs="Times New Roman"/>
+          <w:kern w:val="0"/>
+          <w14:ligatures w14:val="none"/>
+        </w:rPr>
+      </w:pPr>
+      <w:r>
+        <w:rPr>
+          <w:rFonts w:ascii="Times New Roman" w:eastAsia="Times New Roman" w:hAnsi="Times New Roman" w:cs="Times New Roman"/>
+          <w:b/>
+          <w:bCs/>
+          <w:kern w:val="0"/>
+          <w14:ligatures w14:val="none"/>
+        </w:rPr>
+        <w:t>Total Spring Hours Logged</w:t>
+      </w:r>
+      <w:r>
+        <w:rPr>
+          <w:rFonts w:ascii="Times New Roman" w:eastAsia="Times New Roman" w:hAnsi="Times New Roman" w:cs="Times New Roman"/>
+          <w:kern w:val="0"/>
+          <w14:ligatures w14:val="none"/>
+        </w:rPr>
+        <w:br/>
+      </w:r>
+      <w:r>
+        <w:rPr>
+          <w:rFonts w:ascii="Times New Roman" w:eastAsia="Times New Roman" w:hAnsi="Times New Roman" w:cs="Times New Roman"/>
+          <w:b/>
+          <w:bCs/>
+          <w:kern w:val="0"/>
+          <w14:ligatures w14:val="none"/>
+        </w:rPr>
+        <w:t>Nishit</w:t>
+      </w:r>
+      <w:r>
+        <w:rPr>
+          <w:rFonts w:ascii="Times New Roman" w:eastAsia="Times New Roman" w:hAnsi="Times New Roman" w:cs="Times New Roman"/>
+          <w:kern w:val="0"/>
+          <w14:ligatures w14:val="none"/>
+        </w:rPr>
+        <w:br/>
+        <w:t>• Collaborative: 25:00</w:t>
+      </w:r>
+      <w:r>
+        <w:rPr>
+          <w:rFonts w:ascii="Times New Roman" w:eastAsia="Times New Roman" w:hAnsi="Times New Roman" w:cs="Times New Roman"/>
+          <w:kern w:val="0"/>
+          <w14:ligatures w14:val="none"/>
+        </w:rPr>
+        <w:br/>
+        <w:t>• Individual: 20:00</w:t>
+      </w:r>
+      <w:r>
+        <w:rPr>
+          <w:rFonts w:ascii="Times New Roman" w:eastAsia="Times New Roman" w:hAnsi="Times New Roman" w:cs="Times New Roman"/>
+          <w:kern w:val="0"/>
+          <w14:ligatures w14:val="none"/>
+        </w:rPr>
+        <w:br/>
+        <w:t xml:space="preserve">• </w:t>
+      </w:r>
+      <w:r>
+        <w:rPr>
+          <w:rFonts w:ascii="Times New Roman" w:eastAsia="Times New Roman" w:hAnsi="Times New Roman" w:cs="Times New Roman"/>
+          <w:b/>
+          <w:bCs/>
+          <w:kern w:val="0"/>
+          <w14:ligatures w14:val="none"/>
+        </w:rPr>
+        <w:t>Total: 45:00</w:t>
+      </w:r>
+    </w:p>
+    <w:p>
+      <w:pPr>
+        <w:spacing w:before="100" w:beforeAutospacing="1" w:after="100" w:afterAutospacing="1" w:line="240" w:lineRule="auto"/>
+        <w:rPr>
+          <w:rFonts w:ascii="Times New Roman" w:eastAsia="Times New Roman" w:hAnsi="Times New Roman" w:cs="Times New Roman"/>
+          <w:kern w:val="0"/>
+          <w14:ligatures w14:val="none"/>
+        </w:rPr>
+      </w:pPr>
+      <w:r>
+        <w:rPr>
+          <w:rFonts w:ascii="Times New Roman" w:eastAsia="Times New Roman" w:hAnsi="Times New Roman" w:cs="Times New Roman"/>
+          <w:b/>
+          <w:bCs/>
+          <w:kern w:val="0"/>
+          <w14:ligatures w14:val="none"/>
+        </w:rPr>
+        <w:t>Anay</w:t>
+      </w:r>
+      <w:r>
+        <w:rPr>
+          <w:rFonts w:ascii="Times New Roman" w:eastAsia="Times New Roman" w:hAnsi="Times New Roman" w:cs="Times New Roman"/>
+          <w:kern w:val="0"/>
+          <w14:ligatures w14:val="none"/>
+        </w:rPr>
+        <w:br/>
+        <w:t>• Collaborative: 25:00</w:t>
+      </w:r>
+      <w:r>
+        <w:rPr>
+          <w:rFonts w:ascii="Times New Roman" w:eastAsia="Times New Roman" w:hAnsi="Times New Roman" w:cs="Times New Roman"/>
+          <w:kern w:val="0"/>
+          <w14:ligatures w14:val="none"/>
+        </w:rPr>
+        <w:br/>
+        <w:t>• Individual: 20:00</w:t>
+      </w:r>
+      <w:r>
+        <w:rPr>
+          <w:rFonts w:ascii="Times New Roman" w:eastAsia="Times New Roman" w:hAnsi="Times New Roman" w:cs="Times New Roman"/>
+          <w:kern w:val="0"/>
+          <w14:ligatures w14:val="none"/>
+        </w:rPr>
+        <w:br/>
+        <w:t xml:space="preserve">• </w:t>
+      </w:r>
+      <w:r>
+        <w:rPr>
+          <w:rFonts w:ascii="Times New Roman" w:eastAsia="Times New Roman" w:hAnsi="Times New Roman" w:cs="Times New Roman"/>
+          <w:b/>
+          <w:bCs/>
+          <w:kern w:val="0"/>
+          <w14:ligatures w14:val="none"/>
+        </w:rPr>
+        <w:t>Total: 45:00</w:t>
+      </w:r>
+    </w:p>
+    <w:p/>
     <w:sectPr>
       <w:pgSz w:w="12240" w:h="15840"/>
       <w:pgMar w:top="1440" w:right="1440" w:bottom="1440" w:left="1440" w:header="720" w:footer="720" w:gutter="0"/>
@@ -814,7 +1569,7 @@
 </file>
 
 <file path=word/numbering.xml><?xml version="1.0" encoding="utf-8"?>
-<w:numbering xmlns:wpc="http://schemas.microsoft.com/office/word/2010/wordprocessingCanvas" xmlns:cx="http://schemas.microsoft.com/office/drawing/2014/chartex" xmlns:cx1="http://schemas.microsoft.com/office/drawing/2015/9/8/chartex" xmlns:cx2="http://schemas.microsoft.com/office/drawing/2015/10/21/chartex" xmlns:cx3="http://schemas.microsoft.com/office/drawing/2016/5/9/chartex" xmlns:cx4="http://schemas.microsoft.com/office/drawing/2016/5/10/chartex" xmlns:cx5="http://schemas.microsoft.com/office/drawing/2016/5/11/chartex" xmlns:cx6="http://schemas.microsoft.com/office/drawing/2016/5/12/chartex" xmlns:cx7="http://schemas.microsoft.com/office/drawing/2016/5/13/chartex" xmlns:cx8="http://schemas.microsoft.com/office/drawing/2016/5/14/chartex" xmlns:mc="http://schemas.openxmlformats.org/markup-compatibility/2006" xmlns:aink="http://schemas.microsoft.com/office/drawing/2016/ink" xmlns:am3d="http://schemas.microsoft.com/office/drawing/2017/model3d" xmlns:o="urn:schemas-microsoft-com:office:office" xmlns:oel="http://schemas.microsoft.com/office/2019/extlst" xmlns:r="http://schemas.openxmlformats.org/officeDocument/2006/relationships" xmlns:m="http://schemas.openxmlformats.org/officeDocument/2006/math" xmlns:v="urn:schemas-microsoft-com:vml" xmlns:wp14="http://schemas.microsoft.com/office/word/2010/wordprocessingDrawing" xmlns:wp="http://schemas.openxmlformats.org/drawingml/2006/wordprocessingDrawing" xmlns:w10="urn:schemas-microsoft-com:office:word" xmlns:w="http://schemas.openxmlformats.org/wordprocessingml/2006/main" xmlns:w14="http://schemas.microsoft.com/office/word/2010/wordml" xmlns:w15="http://schemas.microsoft.com/office/word/2012/wordml" xmlns:w16cex="http://schemas.microsoft.com/office/word/2018/wordml/cex" xmlns:w16cid="http://schemas.microsoft.com/office/word/2016/wordml/cid" xmlns:w16="http://schemas.microsoft.com/office/word/2018/wordml" xmlns:w16du="http://schemas.microsoft.com/office/word/2023/wordml/word16du" xmlns:w16sdtdh="http://schemas.microsoft.com/office/word/2020/wordml/sdtdatahash" xmlns:w16se="http://schemas.microsoft.com/office/word/2015/wordml/symex" xmlns:wpg="http://schemas.microsoft.com/office/word/2010/wordprocessingGroup" xmlns:wpi="http://schemas.microsoft.com/office/word/2010/wordprocessingInk" xmlns:wne="http://schemas.microsoft.com/office/word/2006/wordml" xmlns:wps="http://schemas.microsoft.com/office/word/2010/wordprocessingShape" mc:Ignorable="w14 w15 w16se w16cid w16 w16cex w16sdtdh w16du wp14">
+<w:numbering xmlns:wpc="http://schemas.microsoft.com/office/word/2010/wordprocessingCanvas" xmlns:cx="http://schemas.microsoft.com/office/drawing/2014/chartex" xmlns:cx1="http://schemas.microsoft.com/office/drawing/2015/9/8/chartex" xmlns:cx2="http://schemas.microsoft.com/office/drawing/2015/10/21/chartex" xmlns:cx3="http://schemas.microsoft.com/office/drawing/2016/5/9/chartex" xmlns:cx4="http://schemas.microsoft.com/office/drawing/2016/5/10/chartex" xmlns:cx5="http://schemas.microsoft.com/office/drawing/2016/5/11/chartex" xmlns:cx6="http://schemas.microsoft.com/office/drawing/2016/5/12/chartex" xmlns:cx7="http://schemas.microsoft.com/office/drawing/2016/5/13/chartex" xmlns:cx8="http://schemas.microsoft.com/office/drawing/2016/5/14/chartex" xmlns:mc="http://schemas.openxmlformats.org/markup-compatibility/2006" xmlns:aink="http://schemas.microsoft.com/office/drawing/2016/ink" xmlns:am3d="http://schemas.microsoft.com/office/drawing/2017/model3d" xmlns:o="urn:schemas-microsoft-com:office:office" xmlns:oel="http://schemas.microsoft.com/office/2019/extlst" xmlns:r="http://schemas.openxmlformats.org/officeDocument/2006/relationships" xmlns:m="http://schemas.openxmlformats.org/officeDocument/2006/math" xmlns:v="urn:schemas-microsoft-com:vml" xmlns:wp14="http://schemas.microsoft.com/office/word/2010/wordprocessingDrawing" xmlns:wp="http://schemas.openxmlformats.org/drawingml/2006/wordprocessingDrawing" xmlns:w10="urn:schemas-microsoft-com:office:word" xmlns:w="http://schemas.openxmlformats.org/wordprocessingml/2006/main" xmlns:w14="http://schemas.microsoft.com/office/word/2010/wordml" xmlns:w15="http://schemas.microsoft.com/office/word/2012/wordml" xmlns:w16cex="http://schemas.microsoft.com/office/word/2018/wordml/cex" xmlns:w16cid="http://schemas.microsoft.com/office/word/2016/wordml/cid" xmlns:w16="http://schemas.microsoft.com/office/word/2018/wordml" xmlns:w16du="http://schemas.microsoft.com/office/word/2023/wordml/word16du" xmlns:w16sdtdh="http://schemas.microsoft.com/office/word/2020/wordml/sdtdatahash" xmlns:w16sdtfl="http://schemas.microsoft.com/office/word/2024/wordml/sdtformatlock" xmlns:w16se="http://schemas.microsoft.com/office/word/2015/wordml/symex" xmlns:wpg="http://schemas.microsoft.com/office/word/2010/wordprocessingGroup" xmlns:wpi="http://schemas.microsoft.com/office/word/2010/wordprocessingInk" xmlns:wne="http://schemas.microsoft.com/office/word/2006/wordml" xmlns:wps="http://schemas.microsoft.com/office/word/2010/wordprocessingShape" mc:Ignorable="w14 w15 w16se w16cid w16 w16cex w16sdtdh w16sdtfl w16du wp14">
   <w:abstractNum w:abstractNumId="0" w15:restartNumberingAfterBreak="0">
     <w:nsid w:val="0B295372"/>
     <w:multiLevelType w:val="multilevel"/>
@@ -2643,7 +3398,7 @@
 </file>
 
 <file path=word/styles.xml><?xml version="1.0" encoding="utf-8"?>
-<w:styles xmlns:mc="http://schemas.openxmlformats.org/markup-compatibility/2006" xmlns:r="http://schemas.openxmlformats.org/officeDocument/2006/relationships" xmlns:w="http://schemas.openxmlformats.org/wordprocessingml/2006/main" xmlns:w14="http://schemas.microsoft.com/office/word/2010/wordml" xmlns:w15="http://schemas.microsoft.com/office/word/2012/wordml" xmlns:w16cex="http://schemas.microsoft.com/office/word/2018/wordml/cex" xmlns:w16cid="http://schemas.microsoft.com/office/word/2016/wordml/cid" xmlns:w16="http://schemas.microsoft.com/office/word/2018/wordml" xmlns:w16du="http://schemas.microsoft.com/office/word/2023/wordml/word16du" xmlns:w16sdtdh="http://schemas.microsoft.com/office/word/2020/wordml/sdtdatahash" xmlns:w16se="http://schemas.microsoft.com/office/word/2015/wordml/symex" mc:Ignorable="w14 w15 w16se w16cid w16 w16cex w16sdtdh w16du">
+<w:styles xmlns:mc="http://schemas.openxmlformats.org/markup-compatibility/2006" xmlns:r="http://schemas.openxmlformats.org/officeDocument/2006/relationships" xmlns:w="http://schemas.openxmlformats.org/wordprocessingml/2006/main" xmlns:w14="http://schemas.microsoft.com/office/word/2010/wordml" xmlns:w15="http://schemas.microsoft.com/office/word/2012/wordml" xmlns:w16cex="http://schemas.microsoft.com/office/word/2018/wordml/cex" xmlns:w16cid="http://schemas.microsoft.com/office/word/2016/wordml/cid" xmlns:w16="http://schemas.microsoft.com/office/word/2018/wordml" xmlns:w16du="http://schemas.microsoft.com/office/word/2023/wordml/word16du" xmlns:w16sdtdh="http://schemas.microsoft.com/office/word/2020/wordml/sdtdatahash" xmlns:w16sdtfl="http://schemas.microsoft.com/office/word/2024/wordml/sdtformatlock" xmlns:w16se="http://schemas.microsoft.com/office/word/2015/wordml/symex" mc:Ignorable="w14 w15 w16se w16cid w16 w16cex w16sdtdh w16sdtfl w16du">
   <w:docDefaults>
     <w:rPrDefault>
       <w:rPr>
@@ -3093,7 +3848,6 @@
     <w:next w:val="Normal"/>
     <w:link w:val="Heading3Char"/>
     <w:uiPriority w:val="9"/>
-    <w:semiHidden/>
     <w:unhideWhenUsed/>
     <w:qFormat/>
     <w:rsid w:val="00FD742E"/>
@@ -3245,6 +3999,7 @@
   <w:style w:type="character" w:default="1" w:styleId="DefaultParagraphFont">
     <w:name w:val="Default Paragraph Font"/>
     <w:uiPriority w:val="1"/>
+    <w:semiHidden/>
     <w:unhideWhenUsed/>
   </w:style>
   <w:style w:type="table" w:default="1" w:styleId="TableNormal">
@@ -3300,7 +4055,6 @@
     <w:basedOn w:val="DefaultParagraphFont"/>
     <w:link w:val="Heading3"/>
     <w:uiPriority w:val="9"/>
-    <w:semiHidden/>
     <w:rsid w:val="00FD742E"/>
     <w:rPr>
       <w:rFonts w:eastAsiaTheme="majorEastAsia" w:cstheme="majorBidi"/>
@@ -3556,6 +4310,33 @@
       <w:smallCaps/>
       <w:color w:val="0F4761" w:themeColor="accent1" w:themeShade="BF"/>
       <w:spacing w:val="5"/>
+    </w:rPr>
+  </w:style>
+  <w:style w:type="paragraph" w:styleId="NormalWeb">
+    <w:name w:val="Normal (Web)"/>
+    <w:basedOn w:val="Normal"/>
+    <w:uiPriority w:val="99"/>
+    <w:semiHidden/>
+    <w:unhideWhenUsed/>
+    <w:rsid w:val="001D2134"/>
+    <w:pPr>
+      <w:spacing w:before="100" w:beforeAutospacing="1" w:after="100" w:afterAutospacing="1" w:line="240" w:lineRule="auto"/>
+    </w:pPr>
+    <w:rPr>
+      <w:rFonts w:ascii="Times New Roman" w:eastAsia="Times New Roman" w:hAnsi="Times New Roman" w:cs="Times New Roman"/>
+      <w:kern w:val="0"/>
+      <w14:ligatures w14:val="none"/>
+    </w:rPr>
+  </w:style>
+  <w:style w:type="character" w:styleId="Strong">
+    <w:name w:val="Strong"/>
+    <w:basedOn w:val="DefaultParagraphFont"/>
+    <w:uiPriority w:val="22"/>
+    <w:qFormat/>
+    <w:rsid w:val="001D2134"/>
+    <w:rPr>
+      <w:b/>
+      <w:bCs/>
     </w:rPr>
   </w:style>
 </w:styles>

</xml_diff>